<commit_message>
Increase font color of resume
</commit_message>
<xml_diff>
--- a/resume/resume02-20-19.docx
+++ b/resume/resume02-20-19.docx
@@ -61,7 +61,7 @@
               <w:rPr>
                 <w:rFonts w:ascii="Calibri Light" w:hAnsi="Calibri Light" w:cs="Calibri Light"/>
                 <w:noProof/>
-                <w:color w:val="333333"/>
+                <w:color w:val="292929"/>
                 <w:sz w:val="18"/>
                 <w:szCs w:val="18"/>
               </w:rPr>
@@ -69,7 +69,7 @@
             <w:r>
               <w:rPr>
                 <w:rFonts w:ascii="Calibri Light" w:hAnsi="Calibri Light" w:cs="Calibri Light"/>
-                <w:color w:val="333333"/>
+                <w:color w:val="292929"/>
                 <w:sz w:val="18"/>
                 <w:szCs w:val="18"/>
               </w:rPr>
@@ -79,7 +79,7 @@
               <w:rPr>
                 <w:rFonts w:ascii="Calibri Light" w:hAnsi="Calibri Light" w:cs="Calibri Light"/>
                 <w:noProof/>
-                <w:color w:val="333333"/>
+                <w:color w:val="292929"/>
                 <w:sz w:val="18"/>
                 <w:szCs w:val="18"/>
               </w:rPr>
@@ -128,7 +128,7 @@
             <w:r>
               <w:rPr>
                 <w:rFonts w:ascii="Calibri Light" w:hAnsi="Calibri Light" w:cs="Calibri Light"/>
-                <w:color w:val="333333"/>
+                <w:color w:val="292929"/>
                 <w:sz w:val="18"/>
                 <w:szCs w:val="18"/>
               </w:rPr>
@@ -138,7 +138,7 @@
               <w:rPr>
                 <w:rFonts w:ascii="Calibri Light" w:hAnsi="Calibri Light" w:cs="Calibri Light"/>
                 <w:noProof/>
-                <w:color w:val="333333"/>
+                <w:color w:val="292929"/>
                 <w:sz w:val="18"/>
                 <w:szCs w:val="18"/>
               </w:rPr>
@@ -157,7 +157,7 @@
               <w:rPr>
                 <w:rFonts w:ascii="Calibri Light" w:hAnsi="Calibri Light" w:cs="Calibri Light"/>
                 <w:noProof/>
-                <w:color w:val="333333"/>
+                <w:color w:val="292929"/>
               </w:rPr>
             </w:pPr>
           </w:p>
@@ -165,7 +165,7 @@
             <w:pPr>
               <w:rPr>
                 <w:rFonts w:ascii="Calibri Light" w:hAnsi="Calibri Light" w:cs="Calibri Light"/>
-                <w:color w:val="333333"/>
+                <w:color w:val="292929"/>
                 <w:sz w:val="18"/>
                 <w:szCs w:val="18"/>
               </w:rPr>
@@ -173,7 +173,7 @@
             <w:r>
               <w:rPr>
                 <w:rFonts w:ascii="Calibri Light" w:hAnsi="Calibri Light" w:cs="Calibri Light"/>
-                <w:color w:val="333333"/>
+                <w:color w:val="292929"/>
                 <w:sz w:val="18"/>
                 <w:szCs w:val="18"/>
               </w:rPr>
@@ -183,7 +183,7 @@
               <w:rPr>
                 <w:rFonts w:ascii="Calibri Light" w:hAnsi="Calibri Light" w:cs="Calibri Light"/>
                 <w:noProof/>
-                <w:color w:val="333333"/>
+                <w:color w:val="292929"/>
                 <w:sz w:val="18"/>
                 <w:szCs w:val="18"/>
               </w:rPr>
@@ -233,7 +233,7 @@
               <w:rPr>
                 <w:rFonts w:ascii="Calibri Light" w:hAnsi="Calibri Light" w:cs="Calibri Light"/>
                 <w:noProof/>
-                <w:color w:val="333333"/>
+                <w:color w:val="292929"/>
                 <w:sz w:val="18"/>
                 <w:szCs w:val="18"/>
               </w:rPr>
@@ -276,7 +276,7 @@
               <w:rPr>
                 <w:rFonts w:ascii="Calibri Light" w:hAnsi="Calibri Light" w:cs="Calibri Light"/>
                 <w:noProof/>
-                <w:color w:val="333333"/>
+                <w:color w:val="292929"/>
                 <w:sz w:val="18"/>
                 <w:szCs w:val="18"/>
               </w:rPr>
@@ -284,7 +284,7 @@
             <w:r>
               <w:rPr>
                 <w:rFonts w:ascii="Calibri Light" w:hAnsi="Calibri Light" w:cs="Calibri Light"/>
-                <w:color w:val="333333"/>
+                <w:color w:val="292929"/>
                 <w:sz w:val="18"/>
                 <w:szCs w:val="18"/>
               </w:rPr>
@@ -294,7 +294,7 @@
               <w:rPr>
                 <w:rFonts w:ascii="Calibri Light" w:hAnsi="Calibri Light" w:cs="Calibri Light"/>
                 <w:noProof/>
-                <w:color w:val="333333"/>
+                <w:color w:val="292929"/>
                 <w:sz w:val="18"/>
                 <w:szCs w:val="18"/>
               </w:rPr>
@@ -343,7 +343,7 @@
             <w:r>
               <w:rPr>
                 <w:rFonts w:ascii="Calibri Light" w:hAnsi="Calibri Light" w:cs="Calibri Light"/>
-                <w:color w:val="333333"/>
+                <w:color w:val="292929"/>
                 <w:sz w:val="18"/>
                 <w:szCs w:val="18"/>
               </w:rPr>
@@ -361,7 +361,7 @@
               <w:rPr>
                 <w:rFonts w:ascii="Calibri Light" w:hAnsi="Calibri Light" w:cs="Calibri Light"/>
                 <w:noProof/>
-                <w:color w:val="333333"/>
+                <w:color w:val="292929"/>
                 <w:sz w:val="18"/>
                 <w:szCs w:val="18"/>
               </w:rPr>
@@ -369,7 +369,7 @@
             <w:r>
               <w:rPr>
                 <w:rFonts w:ascii="Calibri Light" w:hAnsi="Calibri Light" w:cs="Calibri Light"/>
-                <w:color w:val="333333"/>
+                <w:color w:val="292929"/>
                 <w:sz w:val="18"/>
                 <w:szCs w:val="18"/>
               </w:rPr>
@@ -379,7 +379,7 @@
               <w:rPr>
                 <w:rFonts w:ascii="Calibri Light" w:hAnsi="Calibri Light" w:cs="Calibri Light"/>
                 <w:noProof/>
-                <w:color w:val="333333"/>
+                <w:color w:val="292929"/>
                 <w:sz w:val="18"/>
                 <w:szCs w:val="18"/>
               </w:rPr>
@@ -428,7 +428,7 @@
             <w:r>
               <w:rPr>
                 <w:rFonts w:ascii="Calibri Light" w:hAnsi="Calibri Light" w:cs="Calibri Light"/>
-                <w:color w:val="333333"/>
+                <w:color w:val="292929"/>
                 <w:sz w:val="18"/>
                 <w:szCs w:val="18"/>
               </w:rPr>
@@ -438,7 +438,7 @@
             <w:r>
               <w:rPr>
                 <w:rFonts w:ascii="Calibri Light" w:hAnsi="Calibri Light" w:cs="Calibri Light"/>
-                <w:color w:val="333333"/>
+                <w:color w:val="292929"/>
                 <w:sz w:val="18"/>
                 <w:szCs w:val="18"/>
               </w:rPr>
@@ -475,35 +475,35 @@
       <w:r>
         <w:rPr>
           <w:rFonts w:ascii="Calibri Light" w:hAnsi="Calibri Light" w:cs="Calibri Light"/>
-          <w:color w:val="333333"/>
+          <w:color w:val="292929"/>
         </w:rPr>
         <w:t>Java, C</w:t>
       </w:r>
       <w:r>
         <w:rPr>
           <w:rFonts w:ascii="Calibri Light" w:hAnsi="Calibri Light" w:cs="Calibri Light"/>
-          <w:color w:val="333333"/>
+          <w:color w:val="292929"/>
         </w:rPr>
         <w:t xml:space="preserve">, </w:t>
       </w:r>
       <w:r>
         <w:rPr>
           <w:rFonts w:ascii="Calibri Light" w:hAnsi="Calibri Light" w:cs="Calibri Light"/>
-          <w:color w:val="333333"/>
+          <w:color w:val="292929"/>
         </w:rPr>
         <w:t>C++,</w:t>
       </w:r>
       <w:r>
         <w:rPr>
           <w:rFonts w:ascii="Calibri Light" w:hAnsi="Calibri Light" w:cs="Calibri Light"/>
-          <w:color w:val="333333"/>
+          <w:color w:val="292929"/>
         </w:rPr>
         <w:t xml:space="preserve"> C#,</w:t>
       </w:r>
       <w:r>
         <w:rPr>
           <w:rFonts w:ascii="Calibri Light" w:hAnsi="Calibri Light" w:cs="Calibri Light"/>
-          <w:color w:val="333333"/>
+          <w:color w:val="292929"/>
         </w:rPr>
         <w:t xml:space="preserve"> Python</w:t>
       </w:r>
@@ -513,7 +513,7 @@
         <w:spacing w:after="40"/>
         <w:rPr>
           <w:rFonts w:ascii="Acumin Pro" w:hAnsi="Acumin Pro" w:cs="Arial"/>
-          <w:color w:val="5F5F5F"/>
+          <w:color w:val="292929"/>
         </w:rPr>
       </w:pPr>
       <w:r>
@@ -550,105 +550,105 @@
       <w:r>
         <w:rPr>
           <w:rFonts w:ascii="Calibri Light" w:hAnsi="Calibri Light" w:cs="Calibri Light"/>
-          <w:color w:val="333333"/>
+          <w:color w:val="292929"/>
         </w:rPr>
         <w:t>Git</w:t>
       </w:r>
       <w:r>
         <w:rPr>
           <w:rFonts w:ascii="Calibri Light" w:hAnsi="Calibri Light" w:cs="Calibri Light"/>
-          <w:color w:val="333333"/>
+          <w:color w:val="292929"/>
         </w:rPr>
         <w:t xml:space="preserve">, </w:t>
       </w:r>
       <w:r>
         <w:rPr>
           <w:rFonts w:ascii="Calibri Light" w:hAnsi="Calibri Light" w:cs="Calibri Light"/>
-          <w:color w:val="333333"/>
+          <w:color w:val="292929"/>
         </w:rPr>
         <w:t xml:space="preserve">GitHub, </w:t>
       </w:r>
       <w:r>
         <w:rPr>
           <w:rFonts w:ascii="Calibri Light" w:hAnsi="Calibri Light" w:cs="Calibri Light"/>
-          <w:color w:val="333333"/>
+          <w:color w:val="292929"/>
         </w:rPr>
         <w:t>Unity</w:t>
       </w:r>
       <w:r>
         <w:rPr>
           <w:rFonts w:ascii="Calibri Light" w:hAnsi="Calibri Light" w:cs="Calibri Light"/>
-          <w:color w:val="333333"/>
+          <w:color w:val="292929"/>
         </w:rPr>
         <w:t xml:space="preserve"> Engine</w:t>
       </w:r>
       <w:r>
         <w:rPr>
           <w:rFonts w:ascii="Calibri Light" w:hAnsi="Calibri Light" w:cs="Calibri Light"/>
-          <w:color w:val="333333"/>
+          <w:color w:val="292929"/>
         </w:rPr>
         <w:t xml:space="preserve">, </w:t>
       </w:r>
       <w:r>
         <w:rPr>
           <w:rFonts w:ascii="Calibri Light" w:hAnsi="Calibri Light" w:cs="Calibri Light"/>
-          <w:color w:val="333333"/>
+          <w:color w:val="292929"/>
         </w:rPr>
         <w:t xml:space="preserve">Android </w:t>
       </w:r>
       <w:r>
         <w:rPr>
           <w:rFonts w:ascii="Calibri Light" w:hAnsi="Calibri Light" w:cs="Calibri Light"/>
-          <w:color w:val="333333"/>
+          <w:color w:val="292929"/>
         </w:rPr>
         <w:t>Studio,</w:t>
       </w:r>
       <w:r>
         <w:rPr>
           <w:rFonts w:ascii="Calibri Light" w:hAnsi="Calibri Light" w:cs="Calibri Light"/>
-          <w:color w:val="333333"/>
+          <w:color w:val="292929"/>
         </w:rPr>
         <w:t xml:space="preserve"> </w:t>
       </w:r>
       <w:r>
         <w:rPr>
           <w:rFonts w:ascii="Calibri Light" w:hAnsi="Calibri Light" w:cs="Calibri Light"/>
-          <w:color w:val="333333"/>
+          <w:color w:val="292929"/>
         </w:rPr>
         <w:t>HTML5</w:t>
       </w:r>
       <w:r>
         <w:rPr>
           <w:rFonts w:ascii="Calibri Light" w:hAnsi="Calibri Light" w:cs="Calibri Light"/>
-          <w:color w:val="333333"/>
+          <w:color w:val="292929"/>
         </w:rPr>
         <w:t>,</w:t>
       </w:r>
       <w:r>
         <w:rPr>
           <w:rFonts w:ascii="Calibri Light" w:hAnsi="Calibri Light" w:cs="Calibri Light"/>
-          <w:color w:val="333333"/>
+          <w:color w:val="292929"/>
         </w:rPr>
         <w:t xml:space="preserve"> Arduino</w:t>
       </w:r>
       <w:r>
         <w:rPr>
           <w:rFonts w:ascii="Calibri Light" w:hAnsi="Calibri Light" w:cs="Calibri Light"/>
-          <w:color w:val="333333"/>
+          <w:color w:val="292929"/>
         </w:rPr>
         <w:t>,</w:t>
       </w:r>
       <w:r>
         <w:rPr>
           <w:rFonts w:ascii="Calibri Light" w:hAnsi="Calibri Light" w:cs="Calibri Light"/>
-          <w:color w:val="333333"/>
+          <w:color w:val="292929"/>
         </w:rPr>
         <w:t xml:space="preserve"> </w:t>
       </w:r>
       <w:r>
         <w:rPr>
           <w:rFonts w:ascii="Calibri Light" w:hAnsi="Calibri Light" w:cs="Calibri Light"/>
-          <w:color w:val="333333"/>
+          <w:color w:val="292929"/>
         </w:rPr>
         <w:t>Foundations 6</w:t>
       </w:r>
@@ -809,6 +809,14 @@
       <w:r>
         <w:rPr>
           <w:rFonts w:ascii="Calibri Light" w:hAnsi="Calibri Light" w:cs="Calibri Light"/>
+          <w:b/>
+          <w:color w:val="000000" w:themeColor="text1"/>
+        </w:rPr>
+        <w:t xml:space="preserve"> </w:t>
+      </w:r>
+      <w:r>
+        <w:rPr>
+          <w:rFonts w:ascii="Calibri Light" w:hAnsi="Calibri Light" w:cs="Calibri Light"/>
           <w:color w:val="5F5F5F"/>
           <w:sz w:val="21"/>
           <w:szCs w:val="21"/>
@@ -822,15 +830,15 @@
         <w:spacing w:before="60" w:after="60" w:line="276" w:lineRule="auto"/>
         <w:rPr>
           <w:rFonts w:ascii="Calibri Light" w:hAnsi="Calibri Light" w:cs="Calibri Light"/>
-          <w:color w:val="333333"/>
-          <w:sz w:val="21"/>
-          <w:szCs w:val="21"/>
-        </w:rPr>
-      </w:pPr>
-      <w:r>
-        <w:rPr>
-          <w:rFonts w:ascii="Calibri Light" w:hAnsi="Calibri Light" w:cs="Calibri Light"/>
-          <w:color w:val="333333"/>
+          <w:color w:val="292929"/>
+          <w:sz w:val="21"/>
+          <w:szCs w:val="21"/>
+        </w:rPr>
+      </w:pPr>
+      <w:r>
+        <w:rPr>
+          <w:rFonts w:ascii="Calibri Light" w:hAnsi="Calibri Light" w:cs="Calibri Light"/>
+          <w:color w:val="292929"/>
           <w:sz w:val="21"/>
           <w:szCs w:val="21"/>
         </w:rPr>
@@ -839,7 +847,7 @@
       <w:r>
         <w:rPr>
           <w:rFonts w:ascii="Calibri Light" w:hAnsi="Calibri Light" w:cs="Calibri Light"/>
-          <w:color w:val="333333"/>
+          <w:color w:val="292929"/>
           <w:sz w:val="21"/>
           <w:szCs w:val="21"/>
         </w:rPr>
@@ -848,7 +856,7 @@
       <w:r>
         <w:rPr>
           <w:rFonts w:ascii="Calibri Light" w:hAnsi="Calibri Light" w:cs="Calibri Light"/>
-          <w:color w:val="333333"/>
+          <w:color w:val="292929"/>
           <w:sz w:val="21"/>
           <w:szCs w:val="21"/>
         </w:rPr>
@@ -857,7 +865,7 @@
       <w:r>
         <w:rPr>
           <w:rFonts w:ascii="Calibri Light" w:hAnsi="Calibri Light" w:cs="Calibri Light"/>
-          <w:color w:val="333333"/>
+          <w:color w:val="292929"/>
           <w:sz w:val="21"/>
           <w:szCs w:val="21"/>
         </w:rPr>
@@ -866,7 +874,7 @@
       <w:r>
         <w:rPr>
           <w:rFonts w:ascii="Calibri Light" w:hAnsi="Calibri Light" w:cs="Calibri Light"/>
-          <w:color w:val="333333"/>
+          <w:color w:val="292929"/>
           <w:sz w:val="21"/>
           <w:szCs w:val="21"/>
         </w:rPr>
@@ -875,7 +883,7 @@
       <w:r>
         <w:rPr>
           <w:rFonts w:ascii="Calibri Light" w:hAnsi="Calibri Light" w:cs="Calibri Light"/>
-          <w:color w:val="333333"/>
+          <w:color w:val="292929"/>
           <w:sz w:val="21"/>
           <w:szCs w:val="21"/>
         </w:rPr>
@@ -884,7 +892,7 @@
       <w:r>
         <w:rPr>
           <w:rFonts w:ascii="Calibri Light" w:hAnsi="Calibri Light" w:cs="Calibri Light"/>
-          <w:color w:val="333333"/>
+          <w:color w:val="292929"/>
           <w:sz w:val="21"/>
           <w:szCs w:val="21"/>
         </w:rPr>
@@ -893,7 +901,7 @@
       <w:r>
         <w:rPr>
           <w:rFonts w:ascii="Calibri Light" w:hAnsi="Calibri Light" w:cs="Calibri Light"/>
-          <w:color w:val="333333"/>
+          <w:color w:val="292929"/>
           <w:sz w:val="21"/>
           <w:szCs w:val="21"/>
         </w:rPr>
@@ -902,7 +910,7 @@
       <w:r>
         <w:rPr>
           <w:rFonts w:ascii="Calibri Light" w:hAnsi="Calibri Light" w:cs="Calibri Light"/>
-          <w:color w:val="333333"/>
+          <w:color w:val="292929"/>
           <w:sz w:val="21"/>
           <w:szCs w:val="21"/>
         </w:rPr>
@@ -915,15 +923,15 @@
         <w:spacing w:before="60" w:after="60" w:line="276" w:lineRule="auto"/>
         <w:rPr>
           <w:rFonts w:ascii="Calibri Light" w:hAnsi="Calibri Light" w:cs="Calibri Light"/>
-          <w:color w:val="333333"/>
-          <w:sz w:val="21"/>
-          <w:szCs w:val="21"/>
-        </w:rPr>
-      </w:pPr>
-      <w:r>
-        <w:rPr>
-          <w:rFonts w:ascii="Calibri Light" w:hAnsi="Calibri Light" w:cs="Calibri Light"/>
-          <w:color w:val="333333"/>
+          <w:color w:val="292929"/>
+          <w:sz w:val="21"/>
+          <w:szCs w:val="21"/>
+        </w:rPr>
+      </w:pPr>
+      <w:r>
+        <w:rPr>
+          <w:rFonts w:ascii="Calibri Light" w:hAnsi="Calibri Light" w:cs="Calibri Light"/>
+          <w:color w:val="292929"/>
           <w:sz w:val="21"/>
           <w:szCs w:val="21"/>
         </w:rPr>
@@ -936,15 +944,15 @@
         <w:spacing w:before="60" w:after="60" w:line="276" w:lineRule="auto"/>
         <w:rPr>
           <w:rFonts w:ascii="Calibri Light" w:hAnsi="Calibri Light" w:cs="Calibri Light"/>
-          <w:color w:val="333333"/>
-          <w:sz w:val="21"/>
-          <w:szCs w:val="21"/>
-        </w:rPr>
-      </w:pPr>
-      <w:r>
-        <w:rPr>
-          <w:rFonts w:ascii="Calibri Light" w:hAnsi="Calibri Light" w:cs="Calibri Light"/>
-          <w:color w:val="333333"/>
+          <w:color w:val="292929"/>
+          <w:sz w:val="21"/>
+          <w:szCs w:val="21"/>
+        </w:rPr>
+      </w:pPr>
+      <w:r>
+        <w:rPr>
+          <w:rFonts w:ascii="Calibri Light" w:hAnsi="Calibri Light" w:cs="Calibri Light"/>
+          <w:color w:val="292929"/>
           <w:sz w:val="21"/>
           <w:szCs w:val="21"/>
         </w:rPr>
@@ -1097,12 +1105,374 @@
         </w:rPr>
         <w:t xml:space="preserve"> </w:t>
       </w:r>
+      <w:r>
+        <w:rPr>
+          <w:rFonts w:ascii="Calibri Light" w:hAnsi="Calibri Light" w:cs="Calibri Light"/>
+          <w:color w:val="5F5F5F"/>
+          <w:sz w:val="21"/>
+          <w:szCs w:val="21"/>
+        </w:rPr>
+        <w:t>2018</w:t>
+      </w:r>
+    </w:p>
+    <w:p>
+      <w:pPr>
+        <w:pStyle w:val="ListBullet"/>
+        <w:spacing w:before="60" w:after="60" w:line="276" w:lineRule="auto"/>
+        <w:rPr>
+          <w:rFonts w:ascii="Calibri Light" w:hAnsi="Calibri Light" w:cs="Calibri Light"/>
+          <w:color w:val="292929"/>
+          <w:sz w:val="21"/>
+          <w:szCs w:val="21"/>
+        </w:rPr>
+      </w:pPr>
+      <w:r>
+        <w:rPr>
+          <w:rFonts w:ascii="Calibri Light" w:hAnsi="Calibri Light" w:cs="Calibri Light"/>
+          <w:color w:val="292929"/>
+          <w:sz w:val="21"/>
+          <w:szCs w:val="21"/>
+        </w:rPr>
+        <w:t>M</w:t>
+      </w:r>
+      <w:r>
+        <w:rPr>
+          <w:rFonts w:ascii="Calibri Light" w:hAnsi="Calibri Light" w:cs="Calibri Light"/>
+          <w:color w:val="292929"/>
+          <w:sz w:val="21"/>
+          <w:szCs w:val="21"/>
+        </w:rPr>
+        <w:t xml:space="preserve">ultiscreen </w:t>
+      </w:r>
+      <w:r>
+        <w:rPr>
+          <w:rFonts w:ascii="Calibri Light" w:hAnsi="Calibri Light" w:cs="Calibri Light"/>
+          <w:color w:val="292929"/>
+          <w:sz w:val="21"/>
+          <w:szCs w:val="21"/>
+        </w:rPr>
+        <w:t xml:space="preserve">interactive </w:t>
+      </w:r>
+      <w:r>
+        <w:rPr>
+          <w:rFonts w:ascii="Calibri Light" w:hAnsi="Calibri Light" w:cs="Calibri Light"/>
+          <w:color w:val="292929"/>
+          <w:sz w:val="21"/>
+          <w:szCs w:val="21"/>
+        </w:rPr>
+        <w:t>Android app</w:t>
+      </w:r>
+      <w:r>
+        <w:rPr>
+          <w:rFonts w:ascii="Calibri Light" w:hAnsi="Calibri Light" w:cs="Calibri Light"/>
+          <w:color w:val="292929"/>
+          <w:sz w:val="21"/>
+          <w:szCs w:val="21"/>
+        </w:rPr>
+        <w:t xml:space="preserve"> using Android Studio</w:t>
+      </w:r>
+      <w:r>
+        <w:rPr>
+          <w:rFonts w:ascii="Calibri Light" w:hAnsi="Calibri Light" w:cs="Calibri Light"/>
+          <w:color w:val="292929"/>
+          <w:sz w:val="21"/>
+          <w:szCs w:val="21"/>
+        </w:rPr>
+        <w:t xml:space="preserve"> </w:t>
+      </w:r>
+      <w:r>
+        <w:rPr>
+          <w:rFonts w:ascii="Calibri Light" w:hAnsi="Calibri Light" w:cs="Calibri Light"/>
+          <w:color w:val="292929"/>
+          <w:sz w:val="21"/>
+          <w:szCs w:val="21"/>
+        </w:rPr>
+        <w:t>t</w:t>
+      </w:r>
+      <w:r>
+        <w:rPr>
+          <w:rFonts w:ascii="Calibri Light" w:hAnsi="Calibri Light" w:cs="Calibri Light"/>
+          <w:color w:val="292929"/>
+          <w:sz w:val="21"/>
+          <w:szCs w:val="21"/>
+        </w:rPr>
+        <w:t>o</w:t>
+      </w:r>
+      <w:r>
+        <w:rPr>
+          <w:rFonts w:ascii="Calibri Light" w:hAnsi="Calibri Light" w:cs="Calibri Light"/>
+          <w:color w:val="292929"/>
+          <w:sz w:val="21"/>
+          <w:szCs w:val="21"/>
+        </w:rPr>
+        <w:t xml:space="preserve"> keep track of </w:t>
+      </w:r>
+      <w:r>
+        <w:rPr>
+          <w:rFonts w:ascii="Calibri Light" w:hAnsi="Calibri Light" w:cs="Calibri Light"/>
+          <w:color w:val="292929"/>
+          <w:sz w:val="21"/>
+          <w:szCs w:val="21"/>
+        </w:rPr>
+        <w:t>schedule</w:t>
+      </w:r>
+      <w:r>
+        <w:rPr>
+          <w:rFonts w:ascii="Calibri Light" w:hAnsi="Calibri Light" w:cs="Calibri Light"/>
+          <w:color w:val="292929"/>
+          <w:sz w:val="21"/>
+          <w:szCs w:val="21"/>
+        </w:rPr>
+        <w:t>s</w:t>
+      </w:r>
+    </w:p>
+    <w:p>
+      <w:pPr>
+        <w:pStyle w:val="ListBullet"/>
+        <w:spacing w:before="60" w:after="60" w:line="276" w:lineRule="auto"/>
+        <w:rPr>
+          <w:rFonts w:ascii="Calibri Light" w:hAnsi="Calibri Light" w:cs="Calibri Light"/>
+          <w:color w:val="292929"/>
+          <w:sz w:val="21"/>
+          <w:szCs w:val="21"/>
+        </w:rPr>
+      </w:pPr>
+      <w:r>
+        <w:rPr>
+          <w:rFonts w:ascii="Calibri Light" w:hAnsi="Calibri Light" w:cs="Calibri Light"/>
+          <w:color w:val="292929"/>
+          <w:sz w:val="21"/>
+          <w:szCs w:val="21"/>
+        </w:rPr>
+        <w:t>Incorporated functionalities such as sending notifications when event</w:t>
+      </w:r>
+      <w:r>
+        <w:rPr>
+          <w:rFonts w:ascii="Calibri Light" w:hAnsi="Calibri Light" w:cs="Calibri Light"/>
+          <w:color w:val="292929"/>
+          <w:sz w:val="21"/>
+          <w:szCs w:val="21"/>
+        </w:rPr>
+        <w:t>s</w:t>
+      </w:r>
+      <w:r>
+        <w:rPr>
+          <w:rFonts w:ascii="Calibri Light" w:hAnsi="Calibri Light" w:cs="Calibri Light"/>
+          <w:color w:val="292929"/>
+          <w:sz w:val="21"/>
+          <w:szCs w:val="21"/>
+        </w:rPr>
+        <w:t xml:space="preserve"> </w:t>
+      </w:r>
+      <w:r>
+        <w:rPr>
+          <w:rFonts w:ascii="Calibri Light" w:hAnsi="Calibri Light" w:cs="Calibri Light"/>
+          <w:color w:val="292929"/>
+          <w:sz w:val="21"/>
+          <w:szCs w:val="21"/>
+        </w:rPr>
+        <w:t>are</w:t>
+      </w:r>
+      <w:r>
+        <w:rPr>
+          <w:rFonts w:ascii="Calibri Light" w:hAnsi="Calibri Light" w:cs="Calibri Light"/>
+          <w:color w:val="292929"/>
+          <w:sz w:val="21"/>
+          <w:szCs w:val="21"/>
+        </w:rPr>
+        <w:t xml:space="preserve"> </w:t>
+      </w:r>
+      <w:r>
+        <w:rPr>
+          <w:rFonts w:ascii="Calibri Light" w:hAnsi="Calibri Light" w:cs="Calibri Light"/>
+          <w:color w:val="292929"/>
+          <w:sz w:val="21"/>
+          <w:szCs w:val="21"/>
+        </w:rPr>
+        <w:t>approaching</w:t>
+      </w:r>
+    </w:p>
+    <w:p>
+      <w:pPr>
+        <w:pStyle w:val="ListBullet"/>
+        <w:spacing w:before="60" w:after="60" w:line="276" w:lineRule="auto"/>
+        <w:rPr>
+          <w:rFonts w:ascii="Calibri Light" w:hAnsi="Calibri Light" w:cs="Calibri Light"/>
+          <w:color w:val="292929"/>
+          <w:sz w:val="21"/>
+          <w:szCs w:val="21"/>
+        </w:rPr>
+      </w:pPr>
+      <w:r>
+        <w:rPr>
+          <w:rFonts w:ascii="Calibri Light" w:hAnsi="Calibri Light" w:cs="Calibri Light"/>
+          <w:color w:val="292929"/>
+          <w:sz w:val="21"/>
+          <w:szCs w:val="21"/>
+        </w:rPr>
+        <w:t>Utilize</w:t>
+      </w:r>
+      <w:r>
+        <w:rPr>
+          <w:rFonts w:ascii="Calibri Light" w:hAnsi="Calibri Light" w:cs="Calibri Light"/>
+          <w:color w:val="292929"/>
+          <w:sz w:val="21"/>
+          <w:szCs w:val="21"/>
+        </w:rPr>
+        <w:t>d</w:t>
+      </w:r>
+      <w:r>
+        <w:rPr>
+          <w:rFonts w:ascii="Calibri Light" w:hAnsi="Calibri Light" w:cs="Calibri Light"/>
+          <w:color w:val="292929"/>
+          <w:sz w:val="21"/>
+          <w:szCs w:val="21"/>
+        </w:rPr>
+        <w:t xml:space="preserve"> multithreading to separate </w:t>
+      </w:r>
+      <w:r>
+        <w:rPr>
+          <w:rFonts w:ascii="Calibri Light" w:hAnsi="Calibri Light" w:cs="Calibri Light"/>
+          <w:color w:val="292929"/>
+          <w:sz w:val="21"/>
+          <w:szCs w:val="21"/>
+        </w:rPr>
+        <w:t>tasks</w:t>
+      </w:r>
+      <w:r>
+        <w:rPr>
+          <w:rFonts w:ascii="Calibri Light" w:hAnsi="Calibri Light" w:cs="Calibri Light"/>
+          <w:color w:val="292929"/>
+          <w:sz w:val="21"/>
+          <w:szCs w:val="21"/>
+        </w:rPr>
+        <w:t xml:space="preserve"> from main thread to </w:t>
+      </w:r>
+      <w:r>
+        <w:rPr>
+          <w:rFonts w:ascii="Calibri Light" w:hAnsi="Calibri Light" w:cs="Calibri Light"/>
+          <w:color w:val="292929"/>
+          <w:sz w:val="21"/>
+          <w:szCs w:val="21"/>
+        </w:rPr>
+        <w:t>prevent lag</w:t>
+      </w:r>
+    </w:p>
+    <w:p>
+      <w:pPr>
+        <w:pStyle w:val="Heading3"/>
+        <w:rPr>
+          <w:rFonts w:ascii="Calibri Light" w:hAnsi="Calibri Light" w:cs="Calibri Light"/>
+          <w:color w:val="5F5F5F"/>
+          <w:sz w:val="21"/>
+          <w:szCs w:val="21"/>
+        </w:rPr>
+      </w:pPr>
+      <w:r>
+        <w:rPr>
+          <w:rFonts w:ascii="Calibri" w:hAnsi="Calibri" w:cs="Calibri"/>
+          <w:b/>
+          <w:color w:val="000000" w:themeColor="text1"/>
+        </w:rPr>
+        <w:t>RSA Encryption Algorithm (C)</w:t>
+      </w:r>
+      <w:r>
+        <w:rPr>
+          <w:rFonts w:ascii="Calibri" w:hAnsi="Calibri" w:cs="Calibri"/>
+          <w:color w:val="000000" w:themeColor="text1"/>
+        </w:rPr>
+        <w:tab/>
+      </w:r>
+      <w:r>
+        <w:rPr>
+          <w:rFonts w:ascii="Acumin Pro" w:hAnsi="Acumin Pro" w:cs="Arial"/>
+          <w:color w:val="000000" w:themeColor="text1"/>
+        </w:rPr>
+        <w:tab/>
+      </w:r>
+      <w:r>
+        <w:rPr>
+          <w:rFonts w:ascii="Acumin Pro" w:hAnsi="Acumin Pro" w:cs="Arial"/>
+          <w:color w:val="000000" w:themeColor="text1"/>
+        </w:rPr>
+        <w:tab/>
+      </w:r>
+      <w:r>
+        <w:rPr>
+          <w:rFonts w:ascii="Acumin Pro" w:hAnsi="Acumin Pro" w:cs="Arial"/>
+          <w:color w:val="000000" w:themeColor="text1"/>
+        </w:rPr>
+        <w:tab/>
+      </w:r>
+      <w:r>
+        <w:rPr>
+          <w:rFonts w:ascii="Acumin Pro" w:hAnsi="Acumin Pro" w:cs="Arial"/>
+          <w:color w:val="000000" w:themeColor="text1"/>
+        </w:rPr>
+        <w:tab/>
+      </w:r>
+      <w:r>
+        <w:rPr>
+          <w:rFonts w:ascii="Acumin Pro" w:hAnsi="Acumin Pro" w:cs="Arial"/>
+          <w:color w:val="000000" w:themeColor="text1"/>
+        </w:rPr>
+        <w:tab/>
+      </w:r>
+      <w:r>
+        <w:rPr>
+          <w:rFonts w:ascii="Acumin Pro" w:hAnsi="Acumin Pro" w:cs="Arial"/>
+          <w:color w:val="000000" w:themeColor="text1"/>
+        </w:rPr>
+        <w:tab/>
+      </w:r>
+      <w:r>
+        <w:rPr>
+          <w:rFonts w:ascii="Acumin Pro" w:hAnsi="Acumin Pro" w:cs="Arial"/>
+          <w:color w:val="000000" w:themeColor="text1"/>
+        </w:rPr>
+        <w:tab/>
+      </w:r>
+      <w:r>
+        <w:rPr>
+          <w:rFonts w:ascii="Acumin Pro" w:hAnsi="Acumin Pro" w:cs="Arial"/>
+          <w:color w:val="000000" w:themeColor="text1"/>
+        </w:rPr>
+        <w:tab/>
+      </w:r>
+      <w:r>
+        <w:rPr>
+          <w:rFonts w:ascii="Acumin Pro" w:hAnsi="Acumin Pro" w:cs="Arial"/>
+          <w:color w:val="000000" w:themeColor="text1"/>
+        </w:rPr>
+        <w:tab/>
+      </w:r>
+      <w:r>
+        <w:rPr>
+          <w:rFonts w:ascii="Calibri Light" w:hAnsi="Calibri Light" w:cs="Calibri Light"/>
+          <w:color w:val="5F5F5F"/>
+        </w:rPr>
+        <w:t xml:space="preserve">   </w:t>
+      </w:r>
+      <w:r>
+        <w:rPr>
+          <w:rFonts w:ascii="Calibri Light" w:hAnsi="Calibri Light" w:cs="Calibri Light"/>
+          <w:color w:val="5F5F5F"/>
+        </w:rPr>
+        <w:t xml:space="preserve"> </w:t>
+      </w:r>
       <w:bookmarkStart w:id="0" w:name="_GoBack"/>
       <w:bookmarkEnd w:id="0"/>
       <w:r>
         <w:rPr>
           <w:rFonts w:ascii="Calibri Light" w:hAnsi="Calibri Light" w:cs="Calibri Light"/>
           <w:color w:val="5F5F5F"/>
+        </w:rPr>
+        <w:t xml:space="preserve"> </w:t>
+      </w:r>
+      <w:r>
+        <w:rPr>
+          <w:rFonts w:ascii="Calibri Light" w:hAnsi="Calibri Light" w:cs="Calibri Light"/>
+          <w:color w:val="5F5F5F"/>
           <w:sz w:val="21"/>
           <w:szCs w:val="21"/>
         </w:rPr>
@@ -1115,415 +1485,60 @@
         <w:spacing w:before="60" w:after="60" w:line="276" w:lineRule="auto"/>
         <w:rPr>
           <w:rFonts w:ascii="Calibri Light" w:hAnsi="Calibri Light" w:cs="Calibri Light"/>
-          <w:color w:val="333333"/>
-          <w:sz w:val="21"/>
-          <w:szCs w:val="21"/>
-        </w:rPr>
-      </w:pPr>
-      <w:r>
-        <w:rPr>
-          <w:rFonts w:ascii="Calibri Light" w:hAnsi="Calibri Light" w:cs="Calibri Light"/>
-          <w:color w:val="333333"/>
-          <w:sz w:val="21"/>
-          <w:szCs w:val="21"/>
-        </w:rPr>
-        <w:t>M</w:t>
-      </w:r>
-      <w:r>
-        <w:rPr>
-          <w:rFonts w:ascii="Calibri Light" w:hAnsi="Calibri Light" w:cs="Calibri Light"/>
-          <w:color w:val="333333"/>
-          <w:sz w:val="21"/>
-          <w:szCs w:val="21"/>
-        </w:rPr>
-        <w:t xml:space="preserve">ultiscreen </w:t>
-      </w:r>
-      <w:r>
-        <w:rPr>
-          <w:rFonts w:ascii="Calibri Light" w:hAnsi="Calibri Light" w:cs="Calibri Light"/>
-          <w:color w:val="333333"/>
-          <w:sz w:val="21"/>
-          <w:szCs w:val="21"/>
-        </w:rPr>
-        <w:t xml:space="preserve">interactive </w:t>
-      </w:r>
-      <w:r>
-        <w:rPr>
-          <w:rFonts w:ascii="Calibri Light" w:hAnsi="Calibri Light" w:cs="Calibri Light"/>
-          <w:color w:val="333333"/>
-          <w:sz w:val="21"/>
-          <w:szCs w:val="21"/>
-        </w:rPr>
-        <w:t>Android app</w:t>
-      </w:r>
-      <w:r>
-        <w:rPr>
-          <w:rFonts w:ascii="Calibri Light" w:hAnsi="Calibri Light" w:cs="Calibri Light"/>
-          <w:color w:val="333333"/>
-          <w:sz w:val="21"/>
-          <w:szCs w:val="21"/>
-        </w:rPr>
-        <w:t xml:space="preserve"> using Android Studio</w:t>
-      </w:r>
-      <w:r>
-        <w:rPr>
-          <w:rFonts w:ascii="Calibri Light" w:hAnsi="Calibri Light" w:cs="Calibri Light"/>
-          <w:color w:val="333333"/>
-          <w:sz w:val="21"/>
-          <w:szCs w:val="21"/>
-        </w:rPr>
-        <w:t xml:space="preserve"> </w:t>
-      </w:r>
-      <w:r>
-        <w:rPr>
-          <w:rFonts w:ascii="Calibri Light" w:hAnsi="Calibri Light" w:cs="Calibri Light"/>
-          <w:color w:val="333333"/>
-          <w:sz w:val="21"/>
-          <w:szCs w:val="21"/>
-        </w:rPr>
-        <w:t>t</w:t>
-      </w:r>
-      <w:r>
-        <w:rPr>
-          <w:rFonts w:ascii="Calibri Light" w:hAnsi="Calibri Light" w:cs="Calibri Light"/>
-          <w:color w:val="333333"/>
-          <w:sz w:val="21"/>
-          <w:szCs w:val="21"/>
-        </w:rPr>
-        <w:t>o</w:t>
-      </w:r>
-      <w:r>
-        <w:rPr>
-          <w:rFonts w:ascii="Calibri Light" w:hAnsi="Calibri Light" w:cs="Calibri Light"/>
-          <w:color w:val="333333"/>
-          <w:sz w:val="21"/>
-          <w:szCs w:val="21"/>
-        </w:rPr>
-        <w:t xml:space="preserve"> keep track of </w:t>
-      </w:r>
-      <w:r>
-        <w:rPr>
-          <w:rFonts w:ascii="Calibri Light" w:hAnsi="Calibri Light" w:cs="Calibri Light"/>
-          <w:color w:val="333333"/>
-          <w:sz w:val="21"/>
-          <w:szCs w:val="21"/>
-        </w:rPr>
-        <w:t>schedule</w:t>
-      </w:r>
-      <w:r>
-        <w:rPr>
-          <w:rFonts w:ascii="Calibri Light" w:hAnsi="Calibri Light" w:cs="Calibri Light"/>
-          <w:color w:val="333333"/>
+          <w:color w:val="292929"/>
+          <w:sz w:val="21"/>
+          <w:szCs w:val="21"/>
+        </w:rPr>
+      </w:pPr>
+      <w:r>
+        <w:rPr>
+          <w:rFonts w:ascii="Calibri Light" w:hAnsi="Calibri Light" w:cs="Calibri Light"/>
+          <w:color w:val="292929"/>
+          <w:sz w:val="21"/>
+          <w:szCs w:val="21"/>
+        </w:rPr>
+        <w:t>Implementation of RSA encryption using C</w:t>
+      </w:r>
+      <w:r>
+        <w:rPr>
+          <w:rFonts w:ascii="Calibri Light" w:hAnsi="Calibri Light" w:cs="Calibri Light"/>
+          <w:color w:val="292929"/>
+          <w:sz w:val="21"/>
+          <w:szCs w:val="21"/>
+        </w:rPr>
+        <w:t>, which can be used to encrypt</w:t>
+      </w:r>
+      <w:r>
+        <w:rPr>
+          <w:rFonts w:ascii="Calibri Light" w:hAnsi="Calibri Light" w:cs="Calibri Light"/>
+          <w:color w:val="292929"/>
+          <w:sz w:val="21"/>
+          <w:szCs w:val="21"/>
+        </w:rPr>
+        <w:t xml:space="preserve"> and decrypt</w:t>
+      </w:r>
+      <w:r>
+        <w:rPr>
+          <w:rFonts w:ascii="Calibri Light" w:hAnsi="Calibri Light" w:cs="Calibri Light"/>
+          <w:color w:val="292929"/>
+          <w:sz w:val="21"/>
+          <w:szCs w:val="21"/>
+        </w:rPr>
+        <w:t xml:space="preserve"> message</w:t>
+      </w:r>
+      <w:r>
+        <w:rPr>
+          <w:rFonts w:ascii="Calibri Light" w:hAnsi="Calibri Light" w:cs="Calibri Light"/>
+          <w:color w:val="292929"/>
           <w:sz w:val="21"/>
           <w:szCs w:val="21"/>
         </w:rPr>
         <w:t>s</w:t>
       </w:r>
-    </w:p>
-    <w:p>
-      <w:pPr>
-        <w:pStyle w:val="ListBullet"/>
-        <w:spacing w:before="60" w:after="60" w:line="276" w:lineRule="auto"/>
-        <w:rPr>
-          <w:rFonts w:ascii="Calibri Light" w:hAnsi="Calibri Light" w:cs="Calibri Light"/>
-          <w:color w:val="333333"/>
-          <w:sz w:val="21"/>
-          <w:szCs w:val="21"/>
-        </w:rPr>
-      </w:pPr>
-      <w:r>
-        <w:rPr>
-          <w:rFonts w:ascii="Calibri Light" w:hAnsi="Calibri Light" w:cs="Calibri Light"/>
-          <w:color w:val="333333"/>
-          <w:sz w:val="21"/>
-          <w:szCs w:val="21"/>
-        </w:rPr>
-        <w:t>Incorporated functionalities such as sending notifications when event</w:t>
-      </w:r>
-      <w:r>
-        <w:rPr>
-          <w:rFonts w:ascii="Calibri Light" w:hAnsi="Calibri Light" w:cs="Calibri Light"/>
-          <w:color w:val="333333"/>
-          <w:sz w:val="21"/>
-          <w:szCs w:val="21"/>
-        </w:rPr>
-        <w:t>s</w:t>
-      </w:r>
-      <w:r>
-        <w:rPr>
-          <w:rFonts w:ascii="Calibri Light" w:hAnsi="Calibri Light" w:cs="Calibri Light"/>
-          <w:color w:val="333333"/>
-          <w:sz w:val="21"/>
-          <w:szCs w:val="21"/>
-        </w:rPr>
-        <w:t xml:space="preserve"> </w:t>
-      </w:r>
-      <w:r>
-        <w:rPr>
-          <w:rFonts w:ascii="Calibri Light" w:hAnsi="Calibri Light" w:cs="Calibri Light"/>
-          <w:color w:val="333333"/>
-          <w:sz w:val="21"/>
-          <w:szCs w:val="21"/>
-        </w:rPr>
-        <w:t>are</w:t>
-      </w:r>
-      <w:r>
-        <w:rPr>
-          <w:rFonts w:ascii="Calibri Light" w:hAnsi="Calibri Light" w:cs="Calibri Light"/>
-          <w:color w:val="333333"/>
-          <w:sz w:val="21"/>
-          <w:szCs w:val="21"/>
-        </w:rPr>
-        <w:t xml:space="preserve"> </w:t>
-      </w:r>
-      <w:r>
-        <w:rPr>
-          <w:rFonts w:ascii="Calibri Light" w:hAnsi="Calibri Light" w:cs="Calibri Light"/>
-          <w:color w:val="333333"/>
-          <w:sz w:val="21"/>
-          <w:szCs w:val="21"/>
-        </w:rPr>
-        <w:t>approaching</w:t>
-      </w:r>
-    </w:p>
-    <w:p>
-      <w:pPr>
-        <w:pStyle w:val="ListBullet"/>
-        <w:spacing w:before="60" w:after="60" w:line="276" w:lineRule="auto"/>
-        <w:rPr>
-          <w:rFonts w:ascii="Calibri Light" w:hAnsi="Calibri Light" w:cs="Calibri Light"/>
-          <w:color w:val="333333"/>
-          <w:sz w:val="21"/>
-          <w:szCs w:val="21"/>
-        </w:rPr>
-      </w:pPr>
-      <w:r>
-        <w:rPr>
-          <w:rFonts w:ascii="Calibri Light" w:hAnsi="Calibri Light" w:cs="Calibri Light"/>
-          <w:color w:val="333333"/>
-          <w:sz w:val="21"/>
-          <w:szCs w:val="21"/>
-        </w:rPr>
-        <w:t>Utilize</w:t>
-      </w:r>
-      <w:r>
-        <w:rPr>
-          <w:rFonts w:ascii="Calibri Light" w:hAnsi="Calibri Light" w:cs="Calibri Light"/>
-          <w:color w:val="333333"/>
-          <w:sz w:val="21"/>
-          <w:szCs w:val="21"/>
-        </w:rPr>
-        <w:t>d</w:t>
-      </w:r>
-      <w:r>
-        <w:rPr>
-          <w:rFonts w:ascii="Calibri Light" w:hAnsi="Calibri Light" w:cs="Calibri Light"/>
-          <w:color w:val="333333"/>
-          <w:sz w:val="21"/>
-          <w:szCs w:val="21"/>
-        </w:rPr>
-        <w:t xml:space="preserve"> multithreading to separate </w:t>
-      </w:r>
-      <w:r>
-        <w:rPr>
-          <w:rFonts w:ascii="Calibri Light" w:hAnsi="Calibri Light" w:cs="Calibri Light"/>
-          <w:color w:val="333333"/>
-          <w:sz w:val="21"/>
-          <w:szCs w:val="21"/>
-        </w:rPr>
-        <w:t>tasks</w:t>
-      </w:r>
-      <w:r>
-        <w:rPr>
-          <w:rFonts w:ascii="Calibri Light" w:hAnsi="Calibri Light" w:cs="Calibri Light"/>
-          <w:color w:val="333333"/>
-          <w:sz w:val="21"/>
-          <w:szCs w:val="21"/>
-        </w:rPr>
-        <w:t xml:space="preserve"> from main thread to </w:t>
-      </w:r>
-      <w:r>
-        <w:rPr>
-          <w:rFonts w:ascii="Calibri Light" w:hAnsi="Calibri Light" w:cs="Calibri Light"/>
-          <w:color w:val="333333"/>
-          <w:sz w:val="21"/>
-          <w:szCs w:val="21"/>
-        </w:rPr>
-        <w:t>prevent lag</w:t>
-      </w:r>
-    </w:p>
-    <w:p>
-      <w:pPr>
-        <w:pStyle w:val="Heading3"/>
-        <w:rPr>
-          <w:rFonts w:ascii="Calibri Light" w:hAnsi="Calibri Light" w:cs="Calibri Light"/>
-          <w:color w:val="5F5F5F"/>
-          <w:sz w:val="21"/>
-          <w:szCs w:val="21"/>
-        </w:rPr>
-      </w:pPr>
-      <w:r>
-        <w:rPr>
-          <w:rFonts w:ascii="Calibri" w:hAnsi="Calibri" w:cs="Calibri"/>
-          <w:b/>
-          <w:color w:val="000000" w:themeColor="text1"/>
-        </w:rPr>
-        <w:t>RSA Encryption Algorithm (C)</w:t>
-      </w:r>
-      <w:r>
-        <w:rPr>
-          <w:rFonts w:ascii="Calibri" w:hAnsi="Calibri" w:cs="Calibri"/>
-          <w:color w:val="000000" w:themeColor="text1"/>
-        </w:rPr>
-        <w:tab/>
-      </w:r>
-      <w:r>
-        <w:rPr>
-          <w:rFonts w:ascii="Acumin Pro" w:hAnsi="Acumin Pro" w:cs="Arial"/>
-          <w:color w:val="000000" w:themeColor="text1"/>
-        </w:rPr>
-        <w:tab/>
-      </w:r>
-      <w:r>
-        <w:rPr>
-          <w:rFonts w:ascii="Acumin Pro" w:hAnsi="Acumin Pro" w:cs="Arial"/>
-          <w:color w:val="000000" w:themeColor="text1"/>
-        </w:rPr>
-        <w:tab/>
-      </w:r>
-      <w:r>
-        <w:rPr>
-          <w:rFonts w:ascii="Acumin Pro" w:hAnsi="Acumin Pro" w:cs="Arial"/>
-          <w:color w:val="000000" w:themeColor="text1"/>
-        </w:rPr>
-        <w:tab/>
-      </w:r>
-      <w:r>
-        <w:rPr>
-          <w:rFonts w:ascii="Acumin Pro" w:hAnsi="Acumin Pro" w:cs="Arial"/>
-          <w:color w:val="000000" w:themeColor="text1"/>
-        </w:rPr>
-        <w:tab/>
-      </w:r>
-      <w:r>
-        <w:rPr>
-          <w:rFonts w:ascii="Acumin Pro" w:hAnsi="Acumin Pro" w:cs="Arial"/>
-          <w:color w:val="000000" w:themeColor="text1"/>
-        </w:rPr>
-        <w:tab/>
-      </w:r>
-      <w:r>
-        <w:rPr>
-          <w:rFonts w:ascii="Acumin Pro" w:hAnsi="Acumin Pro" w:cs="Arial"/>
-          <w:color w:val="000000" w:themeColor="text1"/>
-        </w:rPr>
-        <w:tab/>
-      </w:r>
-      <w:r>
-        <w:rPr>
-          <w:rFonts w:ascii="Acumin Pro" w:hAnsi="Acumin Pro" w:cs="Arial"/>
-          <w:color w:val="000000" w:themeColor="text1"/>
-        </w:rPr>
-        <w:tab/>
-      </w:r>
-      <w:r>
-        <w:rPr>
-          <w:rFonts w:ascii="Acumin Pro" w:hAnsi="Acumin Pro" w:cs="Arial"/>
-          <w:color w:val="000000" w:themeColor="text1"/>
-        </w:rPr>
-        <w:tab/>
-      </w:r>
-      <w:r>
-        <w:rPr>
-          <w:rFonts w:ascii="Acumin Pro" w:hAnsi="Acumin Pro" w:cs="Arial"/>
-          <w:color w:val="000000" w:themeColor="text1"/>
-        </w:rPr>
-        <w:tab/>
-      </w:r>
-      <w:r>
-        <w:rPr>
-          <w:rFonts w:ascii="Calibri Light" w:hAnsi="Calibri Light" w:cs="Calibri Light"/>
-          <w:color w:val="5F5F5F"/>
-        </w:rPr>
-        <w:t xml:space="preserve">   </w:t>
-      </w:r>
-      <w:r>
-        <w:rPr>
-          <w:rFonts w:ascii="Calibri Light" w:hAnsi="Calibri Light" w:cs="Calibri Light"/>
-          <w:color w:val="5F5F5F"/>
-        </w:rPr>
-        <w:t xml:space="preserve">  </w:t>
-      </w:r>
-      <w:r>
-        <w:rPr>
-          <w:rFonts w:ascii="Calibri Light" w:hAnsi="Calibri Light" w:cs="Calibri Light"/>
-          <w:color w:val="5F5F5F"/>
-          <w:sz w:val="21"/>
-          <w:szCs w:val="21"/>
-        </w:rPr>
-        <w:t>2018</w:t>
-      </w:r>
-    </w:p>
-    <w:p>
-      <w:pPr>
-        <w:pStyle w:val="ListBullet"/>
-        <w:spacing w:before="60" w:after="60" w:line="276" w:lineRule="auto"/>
-        <w:rPr>
-          <w:rFonts w:ascii="Calibri Light" w:hAnsi="Calibri Light" w:cs="Calibri Light"/>
-          <w:color w:val="333333"/>
-          <w:sz w:val="21"/>
-          <w:szCs w:val="21"/>
-        </w:rPr>
-      </w:pPr>
-      <w:r>
-        <w:rPr>
-          <w:rFonts w:ascii="Calibri Light" w:hAnsi="Calibri Light" w:cs="Calibri Light"/>
-          <w:color w:val="333333"/>
-          <w:sz w:val="21"/>
-          <w:szCs w:val="21"/>
-        </w:rPr>
-        <w:t>Implementation of RSA encryption using C</w:t>
-      </w:r>
-      <w:r>
-        <w:rPr>
-          <w:rFonts w:ascii="Calibri Light" w:hAnsi="Calibri Light" w:cs="Calibri Light"/>
-          <w:color w:val="333333"/>
-          <w:sz w:val="21"/>
-          <w:szCs w:val="21"/>
-        </w:rPr>
-        <w:t>, which can be used to encrypt</w:t>
-      </w:r>
-      <w:r>
-        <w:rPr>
-          <w:rFonts w:ascii="Calibri Light" w:hAnsi="Calibri Light" w:cs="Calibri Light"/>
-          <w:color w:val="333333"/>
-          <w:sz w:val="21"/>
-          <w:szCs w:val="21"/>
-        </w:rPr>
-        <w:t xml:space="preserve"> and decrypt</w:t>
-      </w:r>
-      <w:r>
-        <w:rPr>
-          <w:rFonts w:ascii="Calibri Light" w:hAnsi="Calibri Light" w:cs="Calibri Light"/>
-          <w:color w:val="333333"/>
-          <w:sz w:val="21"/>
-          <w:szCs w:val="21"/>
-        </w:rPr>
-        <w:t xml:space="preserve"> message</w:t>
-      </w:r>
-      <w:r>
-        <w:rPr>
-          <w:rFonts w:ascii="Calibri Light" w:hAnsi="Calibri Light" w:cs="Calibri Light"/>
-          <w:color w:val="333333"/>
-          <w:sz w:val="21"/>
-          <w:szCs w:val="21"/>
-        </w:rPr>
-        <w:t>s</w:t>
-      </w:r>
-      <w:r>
-        <w:rPr>
-          <w:rFonts w:ascii="Calibri Light" w:hAnsi="Calibri Light" w:cs="Calibri Light"/>
-          <w:color w:val="333333"/>
+      <w:r>
+        <w:rPr>
+          <w:rFonts w:ascii="Calibri Light" w:hAnsi="Calibri Light" w:cs="Calibri Light"/>
+          <w:color w:val="292929"/>
           <w:sz w:val="21"/>
           <w:szCs w:val="21"/>
         </w:rPr>
@@ -1583,7 +1598,7 @@
       <w:r>
         <w:rPr>
           <w:rFonts w:ascii="Calibri Light" w:hAnsi="Calibri Light" w:cs="Calibri Light"/>
-          <w:color w:val="333333"/>
+          <w:color w:val="292929"/>
         </w:rPr>
         <w:t>– North Growth Management</w:t>
       </w:r>
@@ -1628,15 +1643,15 @@
         <w:spacing w:before="60" w:after="60" w:line="276" w:lineRule="auto"/>
         <w:rPr>
           <w:rFonts w:ascii="Calibri Light" w:hAnsi="Calibri Light" w:cs="Calibri Light"/>
-          <w:color w:val="333333"/>
-          <w:sz w:val="21"/>
-          <w:szCs w:val="21"/>
-        </w:rPr>
-      </w:pPr>
-      <w:r>
-        <w:rPr>
-          <w:rFonts w:ascii="Calibri Light" w:hAnsi="Calibri Light" w:cs="Calibri Light"/>
-          <w:color w:val="333333"/>
+          <w:color w:val="292929"/>
+          <w:sz w:val="21"/>
+          <w:szCs w:val="21"/>
+        </w:rPr>
+      </w:pPr>
+      <w:r>
+        <w:rPr>
+          <w:rFonts w:ascii="Calibri Light" w:hAnsi="Calibri Light" w:cs="Calibri Light"/>
+          <w:color w:val="292929"/>
           <w:sz w:val="21"/>
           <w:szCs w:val="21"/>
         </w:rPr>
@@ -1649,15 +1664,15 @@
         <w:spacing w:before="60" w:after="60" w:line="276" w:lineRule="auto"/>
         <w:rPr>
           <w:rFonts w:ascii="Calibri Light" w:hAnsi="Calibri Light" w:cs="Calibri Light"/>
-          <w:color w:val="333333"/>
-          <w:sz w:val="21"/>
-          <w:szCs w:val="21"/>
-        </w:rPr>
-      </w:pPr>
-      <w:r>
-        <w:rPr>
-          <w:rFonts w:ascii="Calibri Light" w:hAnsi="Calibri Light" w:cs="Calibri Light"/>
-          <w:color w:val="333333"/>
+          <w:color w:val="292929"/>
+          <w:sz w:val="21"/>
+          <w:szCs w:val="21"/>
+        </w:rPr>
+      </w:pPr>
+      <w:r>
+        <w:rPr>
+          <w:rFonts w:ascii="Calibri Light" w:hAnsi="Calibri Light" w:cs="Calibri Light"/>
+          <w:color w:val="292929"/>
           <w:sz w:val="21"/>
           <w:szCs w:val="21"/>
         </w:rPr>
@@ -1666,7 +1681,7 @@
       <w:r>
         <w:rPr>
           <w:rFonts w:ascii="Calibri Light" w:hAnsi="Calibri Light" w:cs="Calibri Light"/>
-          <w:color w:val="333333"/>
+          <w:color w:val="292929"/>
           <w:sz w:val="21"/>
           <w:szCs w:val="21"/>
         </w:rPr>
@@ -1702,7 +1717,7 @@
       <w:r>
         <w:rPr>
           <w:rFonts w:ascii="Calibri Light" w:hAnsi="Calibri Light" w:cs="Calibri Light"/>
-          <w:color w:val="333333"/>
+          <w:color w:val="292929"/>
         </w:rPr>
         <w:t>– Kitsilano Secondary</w:t>
       </w:r>
@@ -1761,15 +1776,15 @@
         <w:spacing w:before="60" w:after="60" w:line="276" w:lineRule="auto"/>
         <w:rPr>
           <w:rFonts w:ascii="Calibri Light" w:hAnsi="Calibri Light" w:cs="Calibri Light"/>
-          <w:color w:val="333333"/>
-          <w:sz w:val="21"/>
-          <w:szCs w:val="21"/>
-        </w:rPr>
-      </w:pPr>
-      <w:r>
-        <w:rPr>
-          <w:rFonts w:ascii="Calibri Light" w:hAnsi="Calibri Light" w:cs="Calibri Light"/>
-          <w:color w:val="333333"/>
+          <w:color w:val="292929"/>
+          <w:sz w:val="21"/>
+          <w:szCs w:val="21"/>
+        </w:rPr>
+      </w:pPr>
+      <w:r>
+        <w:rPr>
+          <w:rFonts w:ascii="Calibri Light" w:hAnsi="Calibri Light" w:cs="Calibri Light"/>
+          <w:color w:val="292929"/>
           <w:sz w:val="21"/>
           <w:szCs w:val="21"/>
         </w:rPr>
@@ -1778,7 +1793,7 @@
       <w:r>
         <w:rPr>
           <w:rFonts w:ascii="Calibri Light" w:hAnsi="Calibri Light" w:cs="Calibri Light"/>
-          <w:color w:val="333333"/>
+          <w:color w:val="292929"/>
           <w:sz w:val="21"/>
           <w:szCs w:val="21"/>
         </w:rPr>
@@ -1787,7 +1802,7 @@
       <w:r>
         <w:rPr>
           <w:rFonts w:ascii="Calibri Light" w:hAnsi="Calibri Light" w:cs="Calibri Light"/>
-          <w:color w:val="333333"/>
+          <w:color w:val="292929"/>
           <w:sz w:val="21"/>
           <w:szCs w:val="21"/>
         </w:rPr>
@@ -1800,15 +1815,15 @@
         <w:spacing w:before="60" w:after="60" w:line="276" w:lineRule="auto"/>
         <w:rPr>
           <w:rFonts w:ascii="Calibri Light" w:hAnsi="Calibri Light" w:cs="Calibri Light"/>
-          <w:color w:val="333333"/>
-          <w:sz w:val="21"/>
-          <w:szCs w:val="21"/>
-        </w:rPr>
-      </w:pPr>
-      <w:r>
-        <w:rPr>
-          <w:rFonts w:ascii="Calibri Light" w:hAnsi="Calibri Light" w:cs="Calibri Light"/>
-          <w:color w:val="333333"/>
+          <w:color w:val="292929"/>
+          <w:sz w:val="21"/>
+          <w:szCs w:val="21"/>
+        </w:rPr>
+      </w:pPr>
+      <w:r>
+        <w:rPr>
+          <w:rFonts w:ascii="Calibri Light" w:hAnsi="Calibri Light" w:cs="Calibri Light"/>
+          <w:color w:val="292929"/>
           <w:sz w:val="21"/>
           <w:szCs w:val="21"/>
         </w:rPr>
@@ -1817,7 +1832,7 @@
       <w:r>
         <w:rPr>
           <w:rFonts w:ascii="Calibri Light" w:hAnsi="Calibri Light" w:cs="Calibri Light"/>
-          <w:color w:val="333333"/>
+          <w:color w:val="292929"/>
           <w:sz w:val="21"/>
           <w:szCs w:val="21"/>
         </w:rPr>
@@ -1826,7 +1841,7 @@
       <w:r>
         <w:rPr>
           <w:rFonts w:ascii="Calibri Light" w:hAnsi="Calibri Light" w:cs="Calibri Light"/>
-          <w:color w:val="333333"/>
+          <w:color w:val="292929"/>
           <w:sz w:val="21"/>
           <w:szCs w:val="21"/>
         </w:rPr>
@@ -1899,15 +1914,15 @@
         <w:spacing w:before="60" w:after="60" w:line="276" w:lineRule="auto"/>
         <w:rPr>
           <w:rFonts w:ascii="Calibri Light" w:hAnsi="Calibri Light" w:cs="Calibri Light"/>
-          <w:color w:val="333333"/>
-          <w:sz w:val="21"/>
-          <w:szCs w:val="21"/>
-        </w:rPr>
-      </w:pPr>
-      <w:r>
-        <w:rPr>
-          <w:rFonts w:ascii="Calibri Light" w:hAnsi="Calibri Light" w:cs="Calibri Light"/>
-          <w:color w:val="333333"/>
+          <w:color w:val="292929"/>
+          <w:sz w:val="21"/>
+          <w:szCs w:val="21"/>
+        </w:rPr>
+      </w:pPr>
+      <w:r>
+        <w:rPr>
+          <w:rFonts w:ascii="Calibri Light" w:hAnsi="Calibri Light" w:cs="Calibri Light"/>
+          <w:color w:val="292929"/>
           <w:sz w:val="21"/>
           <w:szCs w:val="21"/>
         </w:rPr>
@@ -1972,15 +1987,15 @@
         <w:spacing w:before="60" w:after="60" w:line="276" w:lineRule="auto"/>
         <w:rPr>
           <w:rFonts w:ascii="Calibri Light" w:hAnsi="Calibri Light" w:cs="Calibri Light"/>
-          <w:color w:val="333333"/>
-          <w:sz w:val="21"/>
-          <w:szCs w:val="21"/>
-        </w:rPr>
-      </w:pPr>
-      <w:r>
-        <w:rPr>
-          <w:rFonts w:ascii="Calibri Light" w:hAnsi="Calibri Light" w:cs="Calibri Light"/>
-          <w:color w:val="333333"/>
+          <w:color w:val="292929"/>
+          <w:sz w:val="21"/>
+          <w:szCs w:val="21"/>
+        </w:rPr>
+      </w:pPr>
+      <w:r>
+        <w:rPr>
+          <w:rFonts w:ascii="Calibri Light" w:hAnsi="Calibri Light" w:cs="Calibri Light"/>
+          <w:color w:val="292929"/>
           <w:sz w:val="21"/>
           <w:szCs w:val="21"/>
         </w:rPr>
@@ -1989,7 +2004,7 @@
       <w:r>
         <w:rPr>
           <w:rFonts w:ascii="Calibri Light" w:hAnsi="Calibri Light" w:cs="Calibri Light"/>
-          <w:color w:val="333333"/>
+          <w:color w:val="292929"/>
           <w:sz w:val="21"/>
           <w:szCs w:val="21"/>
         </w:rPr>
@@ -1998,7 +2013,7 @@
       <w:r>
         <w:rPr>
           <w:rFonts w:ascii="Calibri Light" w:hAnsi="Calibri Light" w:cs="Calibri Light"/>
-          <w:color w:val="333333"/>
+          <w:color w:val="292929"/>
           <w:sz w:val="21"/>
           <w:szCs w:val="21"/>
         </w:rPr>
@@ -2065,15 +2080,15 @@
         <w:spacing w:before="60" w:after="60" w:line="276" w:lineRule="auto"/>
         <w:rPr>
           <w:rFonts w:ascii="Calibri Light" w:hAnsi="Calibri Light" w:cs="Calibri Light"/>
-          <w:color w:val="333333"/>
-          <w:sz w:val="21"/>
-          <w:szCs w:val="21"/>
-        </w:rPr>
-      </w:pPr>
-      <w:r>
-        <w:rPr>
-          <w:rFonts w:ascii="Calibri Light" w:hAnsi="Calibri Light" w:cs="Calibri Light"/>
-          <w:color w:val="333333"/>
+          <w:color w:val="292929"/>
+          <w:sz w:val="21"/>
+          <w:szCs w:val="21"/>
+        </w:rPr>
+      </w:pPr>
+      <w:r>
+        <w:rPr>
+          <w:rFonts w:ascii="Calibri Light" w:hAnsi="Calibri Light" w:cs="Calibri Light"/>
+          <w:color w:val="292929"/>
           <w:sz w:val="21"/>
           <w:szCs w:val="21"/>
         </w:rPr>
@@ -2082,7 +2097,7 @@
       <w:r>
         <w:rPr>
           <w:rFonts w:ascii="Calibri Light" w:hAnsi="Calibri Light" w:cs="Calibri Light"/>
-          <w:color w:val="333333"/>
+          <w:color w:val="292929"/>
           <w:sz w:val="21"/>
           <w:szCs w:val="21"/>
         </w:rPr>
@@ -2091,7 +2106,7 @@
       <w:r>
         <w:rPr>
           <w:rFonts w:ascii="Calibri Light" w:hAnsi="Calibri Light" w:cs="Calibri Light"/>
-          <w:color w:val="333333"/>
+          <w:color w:val="292929"/>
           <w:sz w:val="21"/>
           <w:szCs w:val="21"/>
         </w:rPr>
@@ -2100,7 +2115,7 @@
       <w:r>
         <w:rPr>
           <w:rFonts w:ascii="Calibri Light" w:hAnsi="Calibri Light" w:cs="Calibri Light"/>
-          <w:color w:val="333333"/>
+          <w:color w:val="292929"/>
           <w:sz w:val="21"/>
           <w:szCs w:val="21"/>
         </w:rPr>
@@ -2109,7 +2124,7 @@
       <w:r>
         <w:rPr>
           <w:rFonts w:ascii="Calibri Light" w:hAnsi="Calibri Light" w:cs="Calibri Light"/>
-          <w:color w:val="333333"/>
+          <w:color w:val="292929"/>
           <w:sz w:val="21"/>
           <w:szCs w:val="21"/>
         </w:rPr>
@@ -2118,7 +2133,7 @@
       <w:r>
         <w:rPr>
           <w:rFonts w:ascii="Calibri Light" w:hAnsi="Calibri Light" w:cs="Calibri Light"/>
-          <w:color w:val="333333"/>
+          <w:color w:val="292929"/>
           <w:sz w:val="21"/>
           <w:szCs w:val="21"/>
         </w:rPr>
@@ -2131,15 +2146,15 @@
         <w:spacing w:before="60" w:after="60" w:line="276" w:lineRule="auto"/>
         <w:rPr>
           <w:rFonts w:ascii="Calibri Light" w:hAnsi="Calibri Light" w:cs="Calibri Light"/>
-          <w:color w:val="333333"/>
-          <w:sz w:val="21"/>
-          <w:szCs w:val="21"/>
-        </w:rPr>
-      </w:pPr>
-      <w:r>
-        <w:rPr>
-          <w:rFonts w:ascii="Calibri Light" w:hAnsi="Calibri Light" w:cs="Calibri Light"/>
-          <w:color w:val="333333"/>
+          <w:color w:val="292929"/>
+          <w:sz w:val="21"/>
+          <w:szCs w:val="21"/>
+        </w:rPr>
+      </w:pPr>
+      <w:r>
+        <w:rPr>
+          <w:rFonts w:ascii="Calibri Light" w:hAnsi="Calibri Light" w:cs="Calibri Light"/>
+          <w:color w:val="292929"/>
           <w:sz w:val="21"/>
           <w:szCs w:val="21"/>
         </w:rPr>
@@ -2148,7 +2163,7 @@
       <w:r>
         <w:rPr>
           <w:rFonts w:ascii="Calibri Light" w:hAnsi="Calibri Light" w:cs="Calibri Light"/>
-          <w:color w:val="333333"/>
+          <w:color w:val="292929"/>
           <w:sz w:val="21"/>
           <w:szCs w:val="21"/>
         </w:rPr>
@@ -2157,7 +2172,7 @@
       <w:r>
         <w:rPr>
           <w:rFonts w:ascii="Calibri Light" w:hAnsi="Calibri Light" w:cs="Calibri Light"/>
-          <w:color w:val="333333"/>
+          <w:color w:val="292929"/>
           <w:sz w:val="21"/>
           <w:szCs w:val="21"/>
         </w:rPr>
@@ -2166,7 +2181,7 @@
       <w:r>
         <w:rPr>
           <w:rFonts w:ascii="Calibri Light" w:hAnsi="Calibri Light" w:cs="Calibri Light"/>
-          <w:color w:val="333333"/>
+          <w:color w:val="292929"/>
           <w:sz w:val="21"/>
           <w:szCs w:val="21"/>
         </w:rPr>
@@ -2233,15 +2248,15 @@
         <w:spacing w:before="60" w:after="60" w:line="276" w:lineRule="auto"/>
         <w:rPr>
           <w:rFonts w:ascii="Calibri Light" w:hAnsi="Calibri Light" w:cs="Calibri Light"/>
-          <w:color w:val="333333"/>
-          <w:sz w:val="21"/>
-          <w:szCs w:val="21"/>
-        </w:rPr>
-      </w:pPr>
-      <w:r>
-        <w:rPr>
-          <w:rFonts w:ascii="Calibri Light" w:hAnsi="Calibri Light" w:cs="Calibri Light"/>
-          <w:color w:val="333333"/>
+          <w:color w:val="292929"/>
+          <w:sz w:val="21"/>
+          <w:szCs w:val="21"/>
+        </w:rPr>
+      </w:pPr>
+      <w:r>
+        <w:rPr>
+          <w:rFonts w:ascii="Calibri Light" w:hAnsi="Calibri Light" w:cs="Calibri Light"/>
+          <w:color w:val="292929"/>
           <w:sz w:val="21"/>
           <w:szCs w:val="21"/>
         </w:rPr>
@@ -2251,7 +2266,7 @@
       <w:r>
         <w:rPr>
           <w:rFonts w:ascii="Calibri Light" w:hAnsi="Calibri Light" w:cs="Calibri Light"/>
-          <w:color w:val="333333"/>
+          <w:color w:val="292929"/>
           <w:sz w:val="21"/>
           <w:szCs w:val="21"/>
         </w:rPr>
@@ -2261,7 +2276,7 @@
       <w:r>
         <w:rPr>
           <w:rFonts w:ascii="Calibri Light" w:hAnsi="Calibri Light" w:cs="Calibri Light"/>
-          <w:color w:val="333333"/>
+          <w:color w:val="292929"/>
           <w:sz w:val="21"/>
           <w:szCs w:val="21"/>
         </w:rPr>
@@ -2350,15 +2365,15 @@
         <w:spacing w:before="60" w:after="60" w:line="276" w:lineRule="auto"/>
         <w:rPr>
           <w:rFonts w:ascii="Calibri Light" w:hAnsi="Calibri Light" w:cs="Calibri Light"/>
-          <w:color w:val="333333"/>
-          <w:sz w:val="21"/>
-          <w:szCs w:val="21"/>
-        </w:rPr>
-      </w:pPr>
-      <w:r>
-        <w:rPr>
-          <w:rFonts w:ascii="Calibri Light" w:hAnsi="Calibri Light" w:cs="Calibri Light"/>
-          <w:color w:val="333333"/>
+          <w:color w:val="292929"/>
+          <w:sz w:val="21"/>
+          <w:szCs w:val="21"/>
+        </w:rPr>
+      </w:pPr>
+      <w:r>
+        <w:rPr>
+          <w:rFonts w:ascii="Calibri Light" w:hAnsi="Calibri Light" w:cs="Calibri Light"/>
+          <w:color w:val="292929"/>
           <w:sz w:val="21"/>
           <w:szCs w:val="21"/>
         </w:rPr>
@@ -5561,7 +5576,7 @@
 </file>
 
 <file path=customXml/itemProps2.xml><?xml version="1.0" encoding="utf-8"?>
-<ds:datastoreItem xmlns:ds="http://schemas.openxmlformats.org/officeDocument/2006/customXml" ds:itemID="{ECAEF704-3994-401F-829B-EDBAFA0B8EE3}">
+<ds:datastoreItem xmlns:ds="http://schemas.openxmlformats.org/officeDocument/2006/customXml" ds:itemID="{A152B5B9-1B07-4B50-AA33-19043A37511F}">
   <ds:schemaRefs>
     <ds:schemaRef ds:uri="http://schemas.openxmlformats.org/officeDocument/2006/bibliography"/>
   </ds:schemaRefs>

</xml_diff>